<commit_message>
Completed all Activities of Day 01
</commit_message>
<xml_diff>
--- a/Day01/Activity_report.docx
+++ b/Day01/Activity_report.docx
@@ -87,13 +87,8 @@
           </w:tcPr>
           <w:p>
             <w:r>
-              <w:t xml:space="preserve">TCS </w:t>
-            </w:r>
-            <w:proofErr w:type="spellStart"/>
-            <w:r>
-              <w:t>iON</w:t>
-            </w:r>
-            <w:proofErr w:type="spellEnd"/>
+              <w:t>TCS iON</w:t>
+            </w:r>
           </w:p>
         </w:tc>
       </w:tr>
@@ -114,13 +109,8 @@
           </w:tcPr>
           <w:p>
             <w:r>
-              <w:t xml:space="preserve">Nilesh </w:t>
-            </w:r>
-            <w:proofErr w:type="spellStart"/>
-            <w:r>
-              <w:t>Haridas</w:t>
-            </w:r>
-            <w:proofErr w:type="spellEnd"/>
+              <w:t>Nilesh Haridas</w:t>
+            </w:r>
           </w:p>
         </w:tc>
       </w:tr>
@@ -139,7 +129,14 @@
           <w:tcPr>
             <w:tcW w:w="6115" w:type="dxa"/>
           </w:tcPr>
-          <w:p/>
+          <w:p>
+            <w:r>
+              <w:t>B. P. Poddar Institute of Management and Technology</w:t>
+            </w:r>
+            <w:r>
+              <w:t>, Kolkata</w:t>
+            </w:r>
+          </w:p>
         </w:tc>
       </w:tr>
     </w:tbl>
@@ -213,7 +210,14 @@
           <w:tcPr>
             <w:tcW w:w="2695" w:type="dxa"/>
           </w:tcPr>
-          <w:p/>
+          <w:p>
+            <w:r>
+              <w:t>6</w:t>
+            </w:r>
+            <w:r>
+              <w:t xml:space="preserve"> hours</w:t>
+            </w:r>
+          </w:p>
         </w:tc>
       </w:tr>
       <w:tr>
@@ -230,11 +234,166 @@
               <w:t>day:</w:t>
             </w:r>
           </w:p>
+          <w:p>
+            <w:pPr>
+              <w:pStyle w:val="ListParagraph"/>
+              <w:numPr>
+                <w:ilvl w:val="0"/>
+                <w:numId w:val="1"/>
+              </w:numPr>
+            </w:pPr>
+            <w:r>
+              <w:t>Attempted the pre-assessment and passed it in first attempt (scored 29).</w:t>
+            </w:r>
+          </w:p>
+          <w:p>
+            <w:pPr>
+              <w:pStyle w:val="ListParagraph"/>
+              <w:numPr>
+                <w:ilvl w:val="0"/>
+                <w:numId w:val="1"/>
+              </w:numPr>
+            </w:pPr>
+            <w:r>
+              <w:t>Watched the Welcome Kit videos</w:t>
+            </w:r>
+            <w:r>
+              <w:t xml:space="preserve"> to understand the way of doing the internship.</w:t>
+            </w:r>
+          </w:p>
+          <w:p>
+            <w:pPr>
+              <w:pStyle w:val="ListParagraph"/>
+              <w:numPr>
+                <w:ilvl w:val="0"/>
+                <w:numId w:val="1"/>
+              </w:numPr>
+            </w:pPr>
+            <w:r>
+              <w:t>Completed the day wise plan material to know the workflow.</w:t>
+            </w:r>
+          </w:p>
+          <w:p>
+            <w:pPr>
+              <w:pStyle w:val="ListParagraph"/>
+              <w:numPr>
+                <w:ilvl w:val="0"/>
+                <w:numId w:val="1"/>
+              </w:numPr>
+            </w:pPr>
+            <w:r>
+              <w:t xml:space="preserve">Gone </w:t>
+            </w:r>
+            <w:r>
+              <w:t>through the</w:t>
+            </w:r>
+            <w:r>
+              <w:t xml:space="preserve"> Industry Project Section for more Information about the</w:t>
+            </w:r>
+            <w:r>
+              <w:t xml:space="preserve"> project I will be working on during the time period.</w:t>
+            </w:r>
+          </w:p>
+          <w:p>
+            <w:pPr>
+              <w:pStyle w:val="ListParagraph"/>
+              <w:numPr>
+                <w:ilvl w:val="0"/>
+                <w:numId w:val="1"/>
+              </w:numPr>
+            </w:pPr>
+            <w:r>
+              <w:t xml:space="preserve">Learnt about the custom-search json api, using which we can </w:t>
+            </w:r>
+            <w:r>
+              <w:t>develop websites and applications to retrieve and display search results from Programmable Search Engine programmatically</w:t>
+            </w:r>
+            <w:r>
+              <w:t xml:space="preserve">. Also get the idea about how to create programmable search engine powered by Google. </w:t>
+            </w:r>
+            <w:r>
+              <w:t>Provided</w:t>
+            </w:r>
+            <w:r>
+              <w:t xml:space="preserve"> Link</w:t>
+            </w:r>
+            <w:r>
+              <w:t xml:space="preserve"> by the instructor</w:t>
+            </w:r>
+            <w:r>
+              <w:t xml:space="preserve">- </w:t>
+            </w:r>
+            <w:hyperlink r:id="rId7" w:history="1">
+              <w:r>
+                <w:rPr>
+                  <w:rStyle w:val="Hyperlink"/>
+                </w:rPr>
+                <w:t>Custom Search JSON API  |  Programmable Search Engine (google.com)</w:t>
+              </w:r>
+            </w:hyperlink>
+          </w:p>
+          <w:p>
+            <w:pPr>
+              <w:pStyle w:val="ListParagraph"/>
+              <w:numPr>
+                <w:ilvl w:val="0"/>
+                <w:numId w:val="1"/>
+              </w:numPr>
+            </w:pPr>
+            <w:r>
+              <w:t xml:space="preserve">Learnt about the basics of </w:t>
+            </w:r>
+            <w:r>
+              <w:t>D</w:t>
+            </w:r>
+            <w:r>
+              <w:t xml:space="preserve">ot </w:t>
+            </w:r>
+            <w:r>
+              <w:t>N</w:t>
+            </w:r>
+            <w:r>
+              <w:t xml:space="preserve">et </w:t>
+            </w:r>
+            <w:r>
+              <w:t>framework</w:t>
+            </w:r>
+            <w:r>
+              <w:t>, Compilation steps of Dot Net languages</w:t>
+            </w:r>
+            <w:r>
+              <w:t xml:space="preserve"> and</w:t>
+            </w:r>
+            <w:r>
+              <w:t xml:space="preserve"> brushed up c# language by practicing some OOPS concept. Provided Link by the Instructor- </w:t>
+            </w:r>
+            <w:hyperlink r:id="rId8" w:history="1">
+              <w:r>
+                <w:rPr>
+                  <w:rStyle w:val="Hyperlink"/>
+                </w:rPr>
+                <w:t>A Tour of C# - C# Guide | Microsoft Docs</w:t>
+              </w:r>
+            </w:hyperlink>
+          </w:p>
+          <w:p>
+            <w:pPr>
+              <w:pStyle w:val="ListParagraph"/>
+              <w:numPr>
+                <w:ilvl w:val="0"/>
+                <w:numId w:val="1"/>
+              </w:numPr>
+            </w:pPr>
+            <w:r>
+              <w:t>Introduced myself in the DDR and asked doubts in the DDR and got proper answer from the team.</w:t>
+            </w:r>
+          </w:p>
           <w:p/>
-          <w:p/>
-          <w:p/>
-          <w:p/>
-          <w:p/>
+          <w:p>
+            <w:r>
+              <w:t>N.B.- The third link provided in the Project Reference Material section is not working. Probably the pdf is removed from the mentioned website.</w:t>
+            </w:r>
+          </w:p>
           <w:p/>
           <w:p/>
           <w:p/>
@@ -247,8 +406,8 @@
     <w:p/>
     <w:p/>
     <w:sectPr>
-      <w:headerReference w:type="default" r:id="rId6"/>
-      <w:footerReference w:type="default" r:id="rId7"/>
+      <w:headerReference w:type="default" r:id="rId9"/>
+      <w:footerReference w:type="default" r:id="rId10"/>
       <w:pgSz w:w="12240" w:h="15840"/>
       <w:pgMar w:top="1440" w:right="1440" w:bottom="1440" w:left="1440" w:header="720" w:footer="720" w:gutter="0"/>
       <w:cols w:space="720"/>
@@ -390,6 +549,103 @@
 </w:hdr>
 </file>
 
+<file path=word/numbering.xml><?xml version="1.0" encoding="utf-8"?>
+<w:numbering xmlns:wpc="http://schemas.microsoft.com/office/word/2010/wordprocessingCanvas" xmlns:cx="http://schemas.microsoft.com/office/drawing/2014/chartex" xmlns:cx1="http://schemas.microsoft.com/office/drawing/2015/9/8/chartex" xmlns:cx2="http://schemas.microsoft.com/office/drawing/2015/10/21/chartex" xmlns:cx3="http://schemas.microsoft.com/office/drawing/2016/5/9/chartex" xmlns:cx4="http://schemas.microsoft.com/office/drawing/2016/5/10/chartex" xmlns:cx5="http://schemas.microsoft.com/office/drawing/2016/5/11/chartex" xmlns:cx6="http://schemas.microsoft.com/office/drawing/2016/5/12/chartex" xmlns:cx7="http://schemas.microsoft.com/office/drawing/2016/5/13/chartex" xmlns:cx8="http://schemas.microsoft.com/office/drawing/2016/5/14/chartex" xmlns:mc="http://schemas.openxmlformats.org/markup-compatibility/2006" xmlns:aink="http://schemas.microsoft.com/office/drawing/2016/ink" xmlns:am3d="http://schemas.microsoft.com/office/drawing/2017/model3d" xmlns:o="urn:schemas-microsoft-com:office:office" xmlns:r="http://schemas.openxmlformats.org/officeDocument/2006/relationships" xmlns:m="http://schemas.openxmlformats.org/officeDocument/2006/math" xmlns:v="urn:schemas-microsoft-com:vml" xmlns:wp14="http://schemas.microsoft.com/office/word/2010/wordprocessingDrawing" xmlns:wp="http://schemas.openxmlformats.org/drawingml/2006/wordprocessingDrawing" xmlns:w10="urn:schemas-microsoft-com:office:word" xmlns:w="http://schemas.openxmlformats.org/wordprocessingml/2006/main" xmlns:w14="http://schemas.microsoft.com/office/word/2010/wordml" xmlns:w15="http://schemas.microsoft.com/office/word/2012/wordml" xmlns:w16cex="http://schemas.microsoft.com/office/word/2018/wordml/cex" xmlns:w16cid="http://schemas.microsoft.com/office/word/2016/wordml/cid" xmlns:w16="http://schemas.microsoft.com/office/word/2018/wordml" xmlns:w16sdtdh="http://schemas.microsoft.com/office/word/2020/wordml/sdtdatahash" xmlns:w16se="http://schemas.microsoft.com/office/word/2015/wordml/symex" xmlns:wpg="http://schemas.microsoft.com/office/word/2010/wordprocessingGroup" xmlns:wpi="http://schemas.microsoft.com/office/word/2010/wordprocessingInk" xmlns:wne="http://schemas.microsoft.com/office/word/2006/wordml" xmlns:wps="http://schemas.microsoft.com/office/word/2010/wordprocessingShape" mc:Ignorable="w14 w15 w16se w16cid w16 w16cex w16sdtdh wp14">
+  <w:abstractNum w:abstractNumId="0" w15:restartNumberingAfterBreak="0">
+    <w:nsid w:val="3C235037"/>
+    <w:multiLevelType w:val="hybridMultilevel"/>
+    <w:tmpl w:val="B45261A2"/>
+    <w:lvl w:ilvl="0" w:tplc="4009000F">
+      <w:start w:val="1"/>
+      <w:numFmt w:val="decimal"/>
+      <w:lvlText w:val="%1."/>
+      <w:lvlJc w:val="left"/>
+      <w:pPr>
+        <w:ind w:left="720" w:hanging="360"/>
+      </w:pPr>
+      <w:rPr>
+        <w:rFonts w:hint="default"/>
+      </w:rPr>
+    </w:lvl>
+    <w:lvl w:ilvl="1" w:tplc="40090019" w:tentative="1">
+      <w:start w:val="1"/>
+      <w:numFmt w:val="lowerLetter"/>
+      <w:lvlText w:val="%2."/>
+      <w:lvlJc w:val="left"/>
+      <w:pPr>
+        <w:ind w:left="1440" w:hanging="360"/>
+      </w:pPr>
+    </w:lvl>
+    <w:lvl w:ilvl="2" w:tplc="4009001B" w:tentative="1">
+      <w:start w:val="1"/>
+      <w:numFmt w:val="lowerRoman"/>
+      <w:lvlText w:val="%3."/>
+      <w:lvlJc w:val="right"/>
+      <w:pPr>
+        <w:ind w:left="2160" w:hanging="180"/>
+      </w:pPr>
+    </w:lvl>
+    <w:lvl w:ilvl="3" w:tplc="4009000F" w:tentative="1">
+      <w:start w:val="1"/>
+      <w:numFmt w:val="decimal"/>
+      <w:lvlText w:val="%4."/>
+      <w:lvlJc w:val="left"/>
+      <w:pPr>
+        <w:ind w:left="2880" w:hanging="360"/>
+      </w:pPr>
+    </w:lvl>
+    <w:lvl w:ilvl="4" w:tplc="40090019" w:tentative="1">
+      <w:start w:val="1"/>
+      <w:numFmt w:val="lowerLetter"/>
+      <w:lvlText w:val="%5."/>
+      <w:lvlJc w:val="left"/>
+      <w:pPr>
+        <w:ind w:left="3600" w:hanging="360"/>
+      </w:pPr>
+    </w:lvl>
+    <w:lvl w:ilvl="5" w:tplc="4009001B" w:tentative="1">
+      <w:start w:val="1"/>
+      <w:numFmt w:val="lowerRoman"/>
+      <w:lvlText w:val="%6."/>
+      <w:lvlJc w:val="right"/>
+      <w:pPr>
+        <w:ind w:left="4320" w:hanging="180"/>
+      </w:pPr>
+    </w:lvl>
+    <w:lvl w:ilvl="6" w:tplc="4009000F" w:tentative="1">
+      <w:start w:val="1"/>
+      <w:numFmt w:val="decimal"/>
+      <w:lvlText w:val="%7."/>
+      <w:lvlJc w:val="left"/>
+      <w:pPr>
+        <w:ind w:left="5040" w:hanging="360"/>
+      </w:pPr>
+    </w:lvl>
+    <w:lvl w:ilvl="7" w:tplc="40090019" w:tentative="1">
+      <w:start w:val="1"/>
+      <w:numFmt w:val="lowerLetter"/>
+      <w:lvlText w:val="%8."/>
+      <w:lvlJc w:val="left"/>
+      <w:pPr>
+        <w:ind w:left="5760" w:hanging="360"/>
+      </w:pPr>
+    </w:lvl>
+    <w:lvl w:ilvl="8" w:tplc="4009001B" w:tentative="1">
+      <w:start w:val="1"/>
+      <w:numFmt w:val="lowerRoman"/>
+      <w:lvlText w:val="%9."/>
+      <w:lvlJc w:val="right"/>
+      <w:pPr>
+        <w:ind w:left="6480" w:hanging="180"/>
+      </w:pPr>
+    </w:lvl>
+  </w:abstractNum>
+  <w:num w:numId="1">
+    <w:abstractNumId w:val="0"/>
+  </w:num>
+</w:numbering>
+</file>
+
 <file path=word/styles.xml><?xml version="1.0" encoding="utf-8"?>
 <w:styles xmlns:mc="http://schemas.openxmlformats.org/markup-compatibility/2006" xmlns:r="http://schemas.openxmlformats.org/officeDocument/2006/relationships" xmlns:w="http://schemas.openxmlformats.org/wordprocessingml/2006/main" xmlns:w14="http://schemas.microsoft.com/office/word/2010/wordml" xmlns:w15="http://schemas.microsoft.com/office/word/2012/wordml" xmlns:w16cex="http://schemas.microsoft.com/office/word/2018/wordml/cex" xmlns:w16cid="http://schemas.microsoft.com/office/word/2016/wordml/cid" xmlns:w16="http://schemas.microsoft.com/office/word/2018/wordml" xmlns:w16sdtdh="http://schemas.microsoft.com/office/word/2020/wordml/sdtdatahash" xmlns:w16se="http://schemas.microsoft.com/office/word/2015/wordml/symex" mc:Ignorable="w14 w15 w16se w16cid w16 w16cex w16sdtdh">
   <w:docDefaults>
@@ -513,6 +769,7 @@
     <w:lsdException w:name="HTML Sample" w:semiHidden="1" w:unhideWhenUsed="1"/>
     <w:lsdException w:name="HTML Typewriter" w:semiHidden="1" w:unhideWhenUsed="1"/>
     <w:lsdException w:name="HTML Variable" w:semiHidden="1" w:unhideWhenUsed="1"/>
+    <w:lsdException w:name="Normal Table" w:semiHidden="1" w:unhideWhenUsed="1"/>
     <w:lsdException w:name="annotation subject" w:semiHidden="1" w:unhideWhenUsed="1"/>
     <w:lsdException w:name="No List" w:semiHidden="1" w:unhideWhenUsed="1"/>
     <w:lsdException w:name="Outline List 1" w:semiHidden="1" w:unhideWhenUsed="1"/>
@@ -555,8 +812,11 @@
     <w:lsdException w:name="Table Contemporary" w:semiHidden="1" w:unhideWhenUsed="1"/>
     <w:lsdException w:name="Table Elegant" w:semiHidden="1" w:unhideWhenUsed="1"/>
     <w:lsdException w:name="Table Professional" w:semiHidden="1" w:unhideWhenUsed="1"/>
+    <w:lsdException w:name="Table Subtle 1" w:semiHidden="1" w:unhideWhenUsed="1"/>
     <w:lsdException w:name="Table Subtle 2" w:semiHidden="1" w:unhideWhenUsed="1"/>
     <w:lsdException w:name="Table Web 1" w:semiHidden="1" w:unhideWhenUsed="1"/>
+    <w:lsdException w:name="Table Web 2" w:semiHidden="1" w:unhideWhenUsed="1"/>
+    <w:lsdException w:name="Table Web 3" w:semiHidden="1" w:unhideWhenUsed="1"/>
     <w:lsdException w:name="Balloon Text" w:semiHidden="1" w:unhideWhenUsed="1"/>
     <w:lsdException w:name="Table Grid" w:uiPriority="39"/>
     <w:lsdException w:name="Table Theme" w:semiHidden="1" w:unhideWhenUsed="1"/>
@@ -908,6 +1168,40 @@
       <w:szCs w:val="32"/>
     </w:rPr>
   </w:style>
+  <w:style w:type="paragraph" w:styleId="ListParagraph">
+    <w:name w:val="List Paragraph"/>
+    <w:basedOn w:val="Normal"/>
+    <w:uiPriority w:val="34"/>
+    <w:qFormat/>
+    <w:rsid w:val="0075762B"/>
+    <w:pPr>
+      <w:ind w:left="720"/>
+      <w:contextualSpacing/>
+    </w:pPr>
+  </w:style>
+  <w:style w:type="character" w:styleId="Hyperlink">
+    <w:name w:val="Hyperlink"/>
+    <w:basedOn w:val="DefaultParagraphFont"/>
+    <w:uiPriority w:val="99"/>
+    <w:unhideWhenUsed/>
+    <w:rsid w:val="0075762B"/>
+    <w:rPr>
+      <w:color w:val="0000FF"/>
+      <w:u w:val="single"/>
+    </w:rPr>
+  </w:style>
+  <w:style w:type="character" w:styleId="UnresolvedMention">
+    <w:name w:val="Unresolved Mention"/>
+    <w:basedOn w:val="DefaultParagraphFont"/>
+    <w:uiPriority w:val="99"/>
+    <w:semiHidden/>
+    <w:unhideWhenUsed/>
+    <w:rsid w:val="00D366F1"/>
+    <w:rPr>
+      <w:color w:val="605E5C"/>
+      <w:shd w:val="clear" w:color="auto" w:fill="E1DFDD"/>
+    </w:rPr>
+  </w:style>
 </w:styles>
 </file>
 

</xml_diff>